<commit_message>
add bounds for research Area
</commit_message>
<xml_diff>
--- a/data_analysis/数据预处理.docx
+++ b/data_analysis/数据预处理.docx
@@ -218,7 +218,6 @@
     <w:p>
       <w:pPr>
         <w:rPr>
-          <w:rFonts w:hint="eastAsia"/>
           <w:sz w:val="15"/>
           <w:szCs w:val="15"/>
         </w:rPr>
@@ -245,6 +244,51 @@
           <w:szCs w:val="15"/>
         </w:rPr>
         <w:t>轨迹中数据点漂移</w:t>
+      </w:r>
+    </w:p>
+    <w:p>
+      <w:pPr>
+        <w:rPr>
+          <w:rFonts w:hint="eastAsia"/>
+          <w:sz w:val="15"/>
+          <w:szCs w:val="15"/>
+        </w:rPr>
+      </w:pPr>
+      <w:r>
+        <w:rPr>
+          <w:sz w:val="15"/>
+          <w:szCs w:val="15"/>
+        </w:rPr>
+        <w:tab/>
+      </w:r>
+      <w:r>
+        <w:rPr>
+          <w:sz w:val="15"/>
+          <w:szCs w:val="15"/>
+        </w:rPr>
+        <w:tab/>
+      </w:r>
+      <w:r>
+        <w:rPr>
+          <w:sz w:val="15"/>
+          <w:szCs w:val="15"/>
+        </w:rPr>
+        <w:tab/>
+      </w:r>
+      <w:r>
+        <w:rPr>
+          <w:sz w:val="15"/>
+          <w:szCs w:val="15"/>
+        </w:rPr>
+        <w:t>A</w:t>
+      </w:r>
+      <w:r>
+        <w:rPr>
+          <w:rFonts w:hint="eastAsia"/>
+          <w:sz w:val="15"/>
+          <w:szCs w:val="15"/>
+        </w:rPr>
+        <w:t>．</w:t>
       </w:r>
       <w:bookmarkStart w:id="0" w:name="_GoBack"/>
       <w:bookmarkEnd w:id="0"/>

</xml_diff>